<commit_message>
Data acquisition completed. Edited title of proposal to reflect data source change.
</commit_message>
<xml_diff>
--- a/Miguel Peralta Project Proposal.docx
+++ b/Miguel Peralta Project Proposal.docx
@@ -14,7 +14,13 @@
         <w:jc w:val="center"/>
       </w:pPr>
       <w:r>
-        <w:t>Precipitation and Tucson Traffic Accident Frequency</w:t>
+        <w:t xml:space="preserve">Precipitation and </w:t>
+      </w:r>
+      <w:r>
+        <w:t>San Francisco</w:t>
+      </w:r>
+      <w:r>
+        <w:t xml:space="preserve"> Traffic Accident Frequency</w:t>
       </w:r>
     </w:p>
     <w:p>
@@ -66,17 +72,8 @@
           <w:sz w:val="40"/>
           <w:szCs w:val="40"/>
         </w:rPr>
-        <w:t xml:space="preserve">List remaining team members here, one name per line, first name, last name, alphabetically by last </w:t>
-      </w:r>
-      <w:proofErr w:type="gramStart"/>
-      <w:r>
-        <w:rPr>
-          <w:sz w:val="40"/>
-          <w:szCs w:val="40"/>
-        </w:rPr>
-        <w:t>name</w:t>
-      </w:r>
-      <w:proofErr w:type="gramEnd"/>
+        <w:t>List remaining team members here, one name per line, first name, last name, alphabetically by last name</w:t>
+      </w:r>
     </w:p>
     <w:p>
       <w:pPr>
@@ -536,29 +533,7 @@
                 <w:sz w:val="22"/>
                 <w:szCs w:val="22"/>
               </w:rPr>
-              <w:t xml:space="preserve">Section 5 completed. More information about the LSTM neural network architecture </w:t>
-            </w:r>
-            <w:proofErr w:type="gramStart"/>
-            <w:r>
-              <w:rPr>
-                <w:rFonts w:ascii="Calibri" w:eastAsia="Calibri" w:hAnsi="Calibri" w:cs="Calibri"/>
-                <w:i/>
-                <w:color w:val="FF0000"/>
-                <w:sz w:val="22"/>
-                <w:szCs w:val="22"/>
-              </w:rPr>
-              <w:t>added</w:t>
-            </w:r>
-            <w:proofErr w:type="gramEnd"/>
-            <w:r>
-              <w:rPr>
-                <w:rFonts w:ascii="Calibri" w:eastAsia="Calibri" w:hAnsi="Calibri" w:cs="Calibri"/>
-                <w:i/>
-                <w:color w:val="FF0000"/>
-                <w:sz w:val="22"/>
-                <w:szCs w:val="22"/>
-              </w:rPr>
-              <w:t xml:space="preserve"> to section 4. </w:t>
+              <w:t xml:space="preserve">Section 5 completed. More information about the LSTM neural network architecture added to section 4. </w:t>
             </w:r>
           </w:p>
         </w:tc>
@@ -2183,15 +2158,7 @@
         </w:rPr>
       </w:pPr>
       <w:r>
-        <w:t xml:space="preserve">According to a 2019 study, active precipitation increases the risk of a fatal crash by about 34% (Stevens et al., 2019). Precipitation is a risk factor for traffic accidents for several reasons. Rain can cause </w:t>
-      </w:r>
-      <w:proofErr w:type="gramStart"/>
-      <w:r>
-        <w:t>driver</w:t>
-      </w:r>
-      <w:proofErr w:type="gramEnd"/>
-      <w:r>
-        <w:t xml:space="preserve"> behavior to change. A study looking at taxi driver behavior in Seoul found that driving patterns deviated more as rainfall increased (Yeo et al., 2021). Slippery roads can also lead to drivers losing control of their vehicles. Decreased visibility due to heavy rain, fog, and window obstruction can also pose a risk for drivers. </w:t>
+        <w:t xml:space="preserve">According to a 2019 study, active precipitation increases the risk of a fatal crash by about 34% (Stevens et al., 2019). Precipitation is a risk factor for traffic accidents for several reasons. Rain can cause driver behavior to change. A study looking at taxi driver behavior in Seoul found that driving patterns deviated more as rainfall increased (Yeo et al., 2021). Slippery roads can also lead to drivers losing control of their vehicles. Decreased visibility due to heavy rain, fog, and window obstruction can also pose a risk for drivers. </w:t>
       </w:r>
     </w:p>
     <w:p>
@@ -2199,13 +2166,8 @@
         <w:t>We will be acquiring our traffic data from the</w:t>
       </w:r>
       <w:r>
-        <w:t xml:space="preserve"> dataset titled “Traffic Crashes Resulting in Injuries” from the San Francisco government’s website </w:t>
-      </w:r>
-      <w:proofErr w:type="spellStart"/>
-      <w:r>
-        <w:t>DataSF</w:t>
-      </w:r>
-      <w:proofErr w:type="spellEnd"/>
+        <w:t xml:space="preserve"> dataset titled “Traffic Crashes Resulting in Injuries” from the San Francisco government’s website DataSF</w:t>
+      </w:r>
       <w:r>
         <w:t xml:space="preserve">. Weather data will be acquired from the NOAA. </w:t>
       </w:r>
@@ -2501,21 +2463,7 @@
         <w:rPr>
           <w:color w:val="000000"/>
         </w:rPr>
-        <w:t xml:space="preserve"> for various parties who may be interested in taking further steps to mitigate accident risk in adverse weather conditions. This could include people who are designing road infrastructure in this area such as urban planners and people working in the construction industry, as well as people involved with public safety communications to warn the public about </w:t>
-      </w:r>
-      <w:proofErr w:type="gramStart"/>
-      <w:r>
-        <w:rPr>
-          <w:color w:val="000000"/>
-        </w:rPr>
-        <w:t>potential</w:t>
-      </w:r>
-      <w:proofErr w:type="gramEnd"/>
-      <w:r>
-        <w:rPr>
-          <w:color w:val="000000"/>
-        </w:rPr>
-        <w:t xml:space="preserve"> dangerous driving conditions.</w:t>
+        <w:t xml:space="preserve"> for various parties who may be interested in taking further steps to mitigate accident risk in adverse weather conditions. This could include people who are designing road infrastructure in this area such as urban planners and people working in the construction industry, as well as people involved with public safety communications to warn the public about potential dangerous driving conditions.</w:t>
       </w:r>
       <w:r>
         <w:rPr>
@@ -2553,23 +2501,7 @@
       </w:r>
       <w:r>
         <w:lastRenderedPageBreak/>
-        <w:t xml:space="preserve">lane roads, etc.) (Malin et al., 2019). One study performed in </w:t>
-      </w:r>
-      <w:proofErr w:type="gramStart"/>
-      <w:r>
-        <w:t>Athens,</w:t>
-      </w:r>
-      <w:proofErr w:type="gramEnd"/>
-      <w:r>
-        <w:t xml:space="preserve"> Greece provides an example of how machine learning algorithms can be applied to historical traffic data to analyze trends. The researchers used the random forest model as well as multiple types of logistic regression to rank variable importance and analyze accident severity and likelihood (</w:t>
-      </w:r>
-      <w:proofErr w:type="spellStart"/>
-      <w:r>
-        <w:t>Theofilatos</w:t>
-      </w:r>
-      <w:proofErr w:type="spellEnd"/>
-      <w:r>
-        <w:t>, 2017).</w:t>
+        <w:t>lane roads, etc.) (Malin et al., 2019). One study performed in Athens, Greece provides an example of how machine learning algorithms can be applied to historical traffic data to analyze trends. The researchers used the random forest model as well as multiple types of logistic regression to rank variable importance and analyze accident severity and likelihood (Theofilatos, 2017).</w:t>
       </w:r>
     </w:p>
     <w:p>
@@ -2598,24 +2530,7 @@
         <w:ind w:left="450"/>
       </w:pPr>
       <w:r>
-        <w:t xml:space="preserve">The dataset I am using is specifically regarding crashes that resulted in injuries. There may be other trends that are obscured by the lack of data regarding all other accidents, or trends that are only present in this data. However, it </w:t>
-      </w:r>
-      <w:r>
-        <w:t xml:space="preserve">is very difficult to collect data on all accidents that are occurring. Many accidents are not reported to the police for various reasons. The accident could be very minor and not result in any significant injuries or damage. Insurance could also be a reason, as the parties involved may not want to increase their insurance premiums. Time constraints, fear of legal consequences, or distrust of law enforcement can also contribute to underreporting. This results in </w:t>
-      </w:r>
-      <w:r>
-        <w:t xml:space="preserve">crash data </w:t>
-      </w:r>
-      <w:r>
-        <w:t xml:space="preserve">not being a complete representation of all accidents. Although this is impossible to work around with the available data as there is no way to get information about </w:t>
-      </w:r>
-      <w:proofErr w:type="gramStart"/>
-      <w:r>
-        <w:t>all of</w:t>
-      </w:r>
-      <w:proofErr w:type="gramEnd"/>
-      <w:r>
-        <w:t xml:space="preserve"> these cases, identifying areas where many reported accidents occur can still pose a benefit. </w:t>
+        <w:t xml:space="preserve">The dataset I am using is specifically regarding crashes that resulted in injuries. There may be other trends that are obscured by the lack of data regarding all other accidents, or trends that are only present in this data. However, it is very difficult to collect data on all accidents that are occurring. Many accidents are not reported to the police for various reasons. The accident could be very minor and not result in any significant injuries or damage. Insurance could also be a reason, as the parties involved may not want to increase their insurance premiums. Time constraints, fear of legal consequences, or distrust of law enforcement can also contribute to underreporting. This results in crash data not being a complete representation of all accidents. Although this is impossible to work around with the available data as there is no way to get information about all of these cases, identifying areas where many reported accidents occur can still pose a benefit. </w:t>
       </w:r>
     </w:p>
     <w:p>
@@ -2664,23 +2579,7 @@
         <w:spacing w:before="280" w:after="158"/>
       </w:pPr>
       <w:r>
-        <w:t xml:space="preserve">The second stage will involve using historical data to predict accident frequency and hotspots for individual months based on historical data. We will use a LSTM neural network that takes in precipitation data and accident report data to predict how many accidents and where they will be on a given day. This can be used to generate a visualization </w:t>
-      </w:r>
-      <w:proofErr w:type="gramStart"/>
-      <w:r>
-        <w:t>similar to</w:t>
-      </w:r>
-      <w:proofErr w:type="gramEnd"/>
-      <w:r>
-        <w:t xml:space="preserve"> the ones generated in the first stage that shows areas of the most concern. The neural network will be implemented using the </w:t>
-      </w:r>
-      <w:proofErr w:type="spellStart"/>
-      <w:r>
-        <w:t>Pytorch</w:t>
-      </w:r>
-      <w:proofErr w:type="spellEnd"/>
-      <w:r>
-        <w:t xml:space="preserve"> Python library.</w:t>
+        <w:t>The second stage will involve using historical data to predict accident frequency and hotspots for individual months based on historical data. We will use a LSTM neural network that takes in precipitation data and accident report data to predict how many accidents and where they will be on a given day. This can be used to generate a visualization similar to the ones generated in the first stage that shows areas of the most concern. The neural network will be implemented using the Pytorch Python library.</w:t>
       </w:r>
     </w:p>
     <w:p>
@@ -2688,15 +2587,7 @@
         <w:spacing w:before="280" w:after="158"/>
       </w:pPr>
       <w:r>
-        <w:t xml:space="preserve">We believe an LSTM would be the most appropriate neural network architecture for this project because of its ability to remember information over longer sequences. Other architectures like RNNs suffer from the vanishing gradient problem, where gradients diminish over </w:t>
-      </w:r>
-      <w:proofErr w:type="gramStart"/>
-      <w:r>
-        <w:t>time</w:t>
-      </w:r>
-      <w:proofErr w:type="gramEnd"/>
-      <w:r>
-        <w:t xml:space="preserve"> and it is difficult for the model to learn long term dependencies. LSTMs overcome this problem with their memory cell and gating mechanisms. This aspect of the architecture is important for this project specifically because it would help to more accurately make predictions that take seasonal patterns into account. LSTMs are also naturally good at handling multivariate time series data, which is important for the type of datasets we will be working with.</w:t>
+        <w:t>We believe an LSTM would be the most appropriate neural network architecture for this project because of its ability to remember information over longer sequences. Other architectures like RNNs suffer from the vanishing gradient problem, where gradients diminish over time and it is difficult for the model to learn long term dependencies. LSTMs overcome this problem with their memory cell and gating mechanisms. This aspect of the architecture is important for this project specifically because it would help to more accurately make predictions that take seasonal patterns into account. LSTMs are also naturally good at handling multivariate time series data, which is important for the type of datasets we will be working with.</w:t>
       </w:r>
     </w:p>
     <w:p>
@@ -2708,15 +2599,7 @@
       </w:r>
       <w:r>
         <w:lastRenderedPageBreak/>
-        <w:t xml:space="preserve">interactive visualizations. This final product will also be presented in poster form at the </w:t>
-      </w:r>
-      <w:proofErr w:type="spellStart"/>
-      <w:r>
-        <w:t>iShowcase</w:t>
-      </w:r>
-      <w:proofErr w:type="spellEnd"/>
-      <w:r>
-        <w:t xml:space="preserve"> on May 1, 2024.</w:t>
+        <w:t>interactive visualizations. This final product will also be presented in poster form at the iShowcase on May 1, 2024.</w:t>
       </w:r>
     </w:p>
     <w:p>
@@ -3244,23 +3127,7 @@
                 <w:sz w:val="22"/>
                 <w:szCs w:val="22"/>
               </w:rPr>
-              <w:t xml:space="preserve">Poster for </w:t>
-            </w:r>
-            <w:proofErr w:type="spellStart"/>
-            <w:r>
-              <w:rPr>
-                <w:sz w:val="22"/>
-                <w:szCs w:val="22"/>
-              </w:rPr>
-              <w:t>iShowcase</w:t>
-            </w:r>
-            <w:proofErr w:type="spellEnd"/>
-            <w:r>
-              <w:rPr>
-                <w:sz w:val="22"/>
-                <w:szCs w:val="22"/>
-              </w:rPr>
-              <w:t xml:space="preserve"> completed</w:t>
+              <w:t>Poster for iShowcase completed</w:t>
             </w:r>
           </w:p>
         </w:tc>
@@ -3307,17 +3174,8 @@
                 <w:sz w:val="22"/>
                 <w:szCs w:val="22"/>
               </w:rPr>
-              <w:t xml:space="preserve">Present poster at </w:t>
-            </w:r>
-            <w:proofErr w:type="spellStart"/>
-            <w:r>
-              <w:rPr>
-                <w:sz w:val="22"/>
-                <w:szCs w:val="22"/>
-              </w:rPr>
-              <w:t>iShowcase</w:t>
-            </w:r>
-            <w:proofErr w:type="spellEnd"/>
+              <w:t>Present poster at iShowcase</w:t>
+            </w:r>
           </w:p>
         </w:tc>
         <w:tc>
@@ -4254,7 +4112,6 @@
                 <w:color w:val="000000"/>
               </w:rPr>
             </w:pPr>
-            <w:proofErr w:type="gramStart"/>
             <w:r>
               <w:rPr>
                 <w:rFonts w:ascii="Calibri" w:eastAsia="Calibri" w:hAnsi="Calibri" w:cs="Calibri"/>
@@ -4263,7 +4120,6 @@
               </w:rPr>
               <w:t>Generally</w:t>
             </w:r>
-            <w:proofErr w:type="gramEnd"/>
           </w:p>
         </w:tc>
         <w:tc>
@@ -6332,39 +6188,7 @@
                 <w:rFonts w:ascii="Calibri" w:eastAsia="Calibri" w:hAnsi="Calibri" w:cs="Calibri"/>
                 <w:color w:val="000000"/>
               </w:rPr>
-              <w:t xml:space="preserve">Does the </w:t>
-            </w:r>
-            <w:proofErr w:type="spellStart"/>
-            <w:r>
-              <w:rPr>
-                <w:rFonts w:ascii="Calibri" w:eastAsia="Calibri" w:hAnsi="Calibri" w:cs="Calibri"/>
-                <w:color w:val="000000"/>
-              </w:rPr>
-              <w:t>existance</w:t>
-            </w:r>
-            <w:proofErr w:type="spellEnd"/>
-            <w:r>
-              <w:rPr>
-                <w:rFonts w:ascii="Calibri" w:eastAsia="Calibri" w:hAnsi="Calibri" w:cs="Calibri"/>
-                <w:color w:val="000000"/>
-              </w:rPr>
-              <w:t xml:space="preserve"> of your project imply that a particular racial group, gender, </w:t>
-            </w:r>
-            <w:proofErr w:type="gramStart"/>
-            <w:r>
-              <w:rPr>
-                <w:rFonts w:ascii="Calibri" w:eastAsia="Calibri" w:hAnsi="Calibri" w:cs="Calibri"/>
-                <w:color w:val="000000"/>
-              </w:rPr>
-              <w:t>religion</w:t>
-            </w:r>
-            <w:proofErr w:type="gramEnd"/>
-            <w:r>
-              <w:rPr>
-                <w:rFonts w:ascii="Calibri" w:eastAsia="Calibri" w:hAnsi="Calibri" w:cs="Calibri"/>
-                <w:color w:val="000000"/>
-              </w:rPr>
-              <w:t xml:space="preserve"> or other protected category is inherently bad, gross, or unwanted?</w:t>
+              <w:t>Does the existance of your project imply that a particular racial group, gender, religion or other protected category is inherently bad, gross, or unwanted?</w:t>
             </w:r>
           </w:p>
         </w:tc>
@@ -7064,23 +6888,7 @@
                 <w:rFonts w:ascii="Calibri" w:eastAsia="Calibri" w:hAnsi="Calibri" w:cs="Calibri"/>
                 <w:color w:val="000000"/>
               </w:rPr>
-              <w:t xml:space="preserve">Is your particular algorithm biased towards predicting correctly only for one race, gender, or </w:t>
-            </w:r>
-            <w:proofErr w:type="gramStart"/>
-            <w:r>
-              <w:rPr>
-                <w:rFonts w:ascii="Calibri" w:eastAsia="Calibri" w:hAnsi="Calibri" w:cs="Calibri"/>
-                <w:color w:val="000000"/>
-              </w:rPr>
-              <w:t>other</w:t>
-            </w:r>
-            <w:proofErr w:type="gramEnd"/>
-            <w:r>
-              <w:rPr>
-                <w:rFonts w:ascii="Calibri" w:eastAsia="Calibri" w:hAnsi="Calibri" w:cs="Calibri"/>
-                <w:color w:val="000000"/>
-              </w:rPr>
-              <w:t xml:space="preserve"> group?</w:t>
+              <w:t>Is your particular algorithm biased towards predicting correctly only for one race, gender, or other group?</w:t>
             </w:r>
           </w:p>
         </w:tc>
@@ -8374,23 +8182,7 @@
           <w:i/>
           <w:color w:val="FF0000"/>
         </w:rPr>
-        <w:t xml:space="preserve">The </w:t>
-      </w:r>
-      <w:proofErr w:type="gramStart"/>
-      <w:r>
-        <w:rPr>
-          <w:i/>
-          <w:color w:val="FF0000"/>
-        </w:rPr>
-        <w:t>Faculty</w:t>
-      </w:r>
-      <w:proofErr w:type="gramEnd"/>
-      <w:r>
-        <w:rPr>
-          <w:i/>
-          <w:color w:val="FF0000"/>
-        </w:rPr>
-        <w:t xml:space="preserve"> advisor should be consulted often for the purposes of creating the proposal. After the Faculty Sponsor and the Team are comfortable with the contents of the SOW, only then should it go to the Sponsor for review. </w:t>
+        <w:t xml:space="preserve">The Faculty advisor should be consulted often for the purposes of creating the proposal. After the Faculty Sponsor and the Team are comfortable with the contents of the SOW, only then should it go to the Sponsor for review. </w:t>
       </w:r>
     </w:p>
     <w:p>
@@ -9545,17 +9337,8 @@
           <w:i/>
           <w:color w:val="FF0000"/>
         </w:rPr>
-        <w:t xml:space="preserve">Refresh the table of </w:t>
-      </w:r>
-      <w:proofErr w:type="gramStart"/>
-      <w:r>
-        <w:rPr>
-          <w:i/>
-          <w:color w:val="FF0000"/>
-        </w:rPr>
-        <w:t>contents</w:t>
-      </w:r>
-      <w:proofErr w:type="gramEnd"/>
+        <w:t>Refresh the table of contents</w:t>
+      </w:r>
     </w:p>
     <w:p>
       <w:pPr>
@@ -9676,23 +9459,7 @@
           <w:color w:val="FF0000"/>
         </w:rPr>
         <w:lastRenderedPageBreak/>
-        <w:t>You can highlight the words in a section to get the word count (it will be displayed in the lower left).  For tables and diagrams just put n/</w:t>
-      </w:r>
-      <w:proofErr w:type="gramStart"/>
-      <w:r>
-        <w:rPr>
-          <w:i/>
-          <w:color w:val="FF0000"/>
-        </w:rPr>
-        <w:t>a for</w:t>
-      </w:r>
-      <w:proofErr w:type="gramEnd"/>
-      <w:r>
-        <w:rPr>
-          <w:i/>
-          <w:color w:val="FF0000"/>
-        </w:rPr>
-        <w:t xml:space="preserve"> the word count.</w:t>
+        <w:t>You can highlight the words in a section to get the word count (it will be displayed in the lower left).  For tables and diagrams just put n/a for the word count.</w:t>
       </w:r>
     </w:p>
     <w:tbl>
@@ -10673,16 +10440,8 @@
         <w:rPr>
           <w:color w:val="000000"/>
         </w:rPr>
-        <w:t xml:space="preserve">Grade the finalized project using a skill-based </w:t>
-      </w:r>
-      <w:proofErr w:type="gramStart"/>
-      <w:r>
-        <w:rPr>
-          <w:color w:val="000000"/>
-        </w:rPr>
-        <w:t>rubric</w:t>
-      </w:r>
-      <w:proofErr w:type="gramEnd"/>
+        <w:t>Grade the finalized project using a skill-based rubric</w:t>
+      </w:r>
     </w:p>
     <w:p>
       <w:pPr>
@@ -10698,33 +10457,11 @@
           <w:between w:val="nil"/>
         </w:pBdr>
       </w:pPr>
-      <w:proofErr w:type="gramStart"/>
       <w:r>
         <w:rPr>
           <w:color w:val="000000"/>
         </w:rPr>
-        <w:t>Attend</w:t>
-      </w:r>
-      <w:proofErr w:type="gramEnd"/>
-      <w:r>
-        <w:rPr>
-          <w:color w:val="000000"/>
-        </w:rPr>
-        <w:t xml:space="preserve"> </w:t>
-      </w:r>
-      <w:proofErr w:type="spellStart"/>
-      <w:r>
-        <w:rPr>
-          <w:color w:val="000000"/>
-        </w:rPr>
-        <w:t>iShowcase</w:t>
-      </w:r>
-      <w:proofErr w:type="spellEnd"/>
-      <w:r>
-        <w:rPr>
-          <w:color w:val="000000"/>
-        </w:rPr>
-        <w:t xml:space="preserve"> in May.</w:t>
+        <w:t>Attend iShowcase in May.</w:t>
       </w:r>
     </w:p>
     <w:p>
@@ -10920,15 +10657,7 @@
         <w:ind w:left="720"/>
       </w:pPr>
       <w:r>
-        <w:t xml:space="preserve">We understand that some team members may be quieter than others. We will </w:t>
-      </w:r>
-      <w:proofErr w:type="gramStart"/>
-      <w:r>
-        <w:t>make an effort</w:t>
-      </w:r>
-      <w:proofErr w:type="gramEnd"/>
-      <w:r>
-        <w:t xml:space="preserve"> to get each team member’s viewpoint and that no one dominates the discussion.</w:t>
+        <w:t>We understand that some team members may be quieter than others. We will make an effort to get each team member’s viewpoint and that no one dominates the discussion.</w:t>
       </w:r>
     </w:p>
     <w:p>
@@ -10955,17 +10684,8 @@
           <w:b/>
           <w:color w:val="000000"/>
         </w:rPr>
-        <w:t xml:space="preserve">Differences of opinion will be discussed </w:t>
-      </w:r>
-      <w:proofErr w:type="gramStart"/>
-      <w:r>
-        <w:rPr>
-          <w:b/>
-          <w:color w:val="000000"/>
-        </w:rPr>
-        <w:t>respectfully</w:t>
-      </w:r>
-      <w:proofErr w:type="gramEnd"/>
+        <w:t>Differences of opinion will be discussed respectfully</w:t>
+      </w:r>
     </w:p>
     <w:p>
       <w:pPr>
@@ -11045,13 +10765,8 @@
         <w:ind w:left="720"/>
       </w:pPr>
       <w:r>
-        <w:t xml:space="preserve">We will use our past experience to inform our decisions, but focus the discussion on the </w:t>
-      </w:r>
-      <w:proofErr w:type="gramStart"/>
-      <w:r>
-        <w:t>future</w:t>
-      </w:r>
-      <w:proofErr w:type="gramEnd"/>
+        <w:t>We will use our past experience to inform our decisions, but focus the discussion on the future</w:t>
+      </w:r>
     </w:p>
     <w:p>
       <w:pPr>
@@ -11355,35 +11070,7 @@
         <w:rPr>
           <w:lang w:val="es-MX"/>
         </w:rPr>
-        <w:t xml:space="preserve">Malin, F., </w:t>
-      </w:r>
-      <w:proofErr w:type="spellStart"/>
-      <w:r>
-        <w:rPr>
-          <w:lang w:val="es-MX"/>
-        </w:rPr>
-        <w:t>Norros</w:t>
-      </w:r>
-      <w:proofErr w:type="spellEnd"/>
-      <w:r>
-        <w:rPr>
-          <w:lang w:val="es-MX"/>
-        </w:rPr>
-        <w:t xml:space="preserve">, I., &amp; </w:t>
-      </w:r>
-      <w:proofErr w:type="spellStart"/>
-      <w:r>
-        <w:rPr>
-          <w:lang w:val="es-MX"/>
-        </w:rPr>
-        <w:t>Innamaa</w:t>
-      </w:r>
-      <w:proofErr w:type="spellEnd"/>
-      <w:r>
-        <w:rPr>
-          <w:lang w:val="es-MX"/>
-        </w:rPr>
-        <w:t xml:space="preserve">, S. (2019). </w:t>
+        <w:t xml:space="preserve">Malin, F., Norros, I., &amp; Innamaa, S. (2019). </w:t>
       </w:r>
       <w:r>
         <w:t xml:space="preserve">Accident risk of road and weather conditions on different road types. </w:t>
@@ -11475,13 +11162,8 @@
           <w:u w:val="single"/>
         </w:rPr>
       </w:pPr>
-      <w:proofErr w:type="spellStart"/>
-      <w:r>
-        <w:t>Theofilatos</w:t>
-      </w:r>
-      <w:proofErr w:type="spellEnd"/>
-      <w:r>
-        <w:t xml:space="preserve">, A. (2017). Incorporating real-time traffic and weather data to explore road accident likelihood and severity in urban arterials. </w:t>
+      <w:r>
+        <w:t xml:space="preserve">Theofilatos, A. (2017). Incorporating real-time traffic and weather data to explore road accident likelihood and severity in urban arterials. </w:t>
       </w:r>
       <w:r>
         <w:rPr>

</xml_diff>

<commit_message>
stage1 is now stable. Created files for stage2
</commit_message>
<xml_diff>
--- a/Miguel Peralta Project Proposal.docx
+++ b/Miguel Peralta Project Proposal.docx
@@ -42,7 +42,6 @@
         <w:t>Project proposal &amp; Statement of Work</w:t>
       </w:r>
     </w:p>
-    <w:p/>
     <w:p>
       <w:pPr>
         <w:jc w:val="center"/>
@@ -56,23 +55,7 @@
           <w:sz w:val="40"/>
           <w:szCs w:val="40"/>
         </w:rPr>
-        <w:t>PM’s name and skills brought to a team, Project Manager</w:t>
-      </w:r>
-    </w:p>
-    <w:p>
-      <w:pPr>
-        <w:jc w:val="center"/>
-        <w:rPr>
-          <w:sz w:val="40"/>
-          <w:szCs w:val="40"/>
-        </w:rPr>
-      </w:pPr>
-      <w:r>
-        <w:rPr>
-          <w:sz w:val="40"/>
-          <w:szCs w:val="40"/>
-        </w:rPr>
-        <w:t>List remaining team members here, one name per line, first name, last name, alphabetically by last name</w:t>
+        <w:t>Project Manager: Miguel Candido Aurora Peralta</w:t>
       </w:r>
     </w:p>
     <w:p>
@@ -93,11 +76,10 @@
       </w:r>
       <w:r>
         <w:rPr>
-          <w:color w:val="FF0000"/>
           <w:sz w:val="40"/>
           <w:szCs w:val="40"/>
         </w:rPr>
-        <w:t>LIST POTENTIAL ADVISORS FOR YOUR GROUP HERE</w:t>
+        <w:t>Winslow Burleson</w:t>
       </w:r>
     </w:p>
     <w:p>
@@ -113,7 +95,14 @@
           <w:sz w:val="40"/>
           <w:szCs w:val="40"/>
         </w:rPr>
-        <w:t>Date: Month, Day, Year</w:t>
+        <w:t xml:space="preserve">Date: </w:t>
+      </w:r>
+      <w:r>
+        <w:rPr>
+          <w:sz w:val="40"/>
+          <w:szCs w:val="40"/>
+        </w:rPr>
+        <w:t>2/20/24</w:t>
       </w:r>
     </w:p>
     <w:p>
@@ -533,7 +522,29 @@
                 <w:sz w:val="22"/>
                 <w:szCs w:val="22"/>
               </w:rPr>
-              <w:t xml:space="preserve">Section 5 completed. More information about the LSTM neural network architecture added to section 4. </w:t>
+              <w:t xml:space="preserve">Section 5 completed. More information about the LSTM neural network architecture </w:t>
+            </w:r>
+            <w:proofErr w:type="gramStart"/>
+            <w:r>
+              <w:rPr>
+                <w:rFonts w:ascii="Calibri" w:eastAsia="Calibri" w:hAnsi="Calibri" w:cs="Calibri"/>
+                <w:i/>
+                <w:color w:val="FF0000"/>
+                <w:sz w:val="22"/>
+                <w:szCs w:val="22"/>
+              </w:rPr>
+              <w:t>added</w:t>
+            </w:r>
+            <w:proofErr w:type="gramEnd"/>
+            <w:r>
+              <w:rPr>
+                <w:rFonts w:ascii="Calibri" w:eastAsia="Calibri" w:hAnsi="Calibri" w:cs="Calibri"/>
+                <w:i/>
+                <w:color w:val="FF0000"/>
+                <w:sz w:val="22"/>
+                <w:szCs w:val="22"/>
+              </w:rPr>
+              <w:t xml:space="preserve"> to section 4. </w:t>
             </w:r>
           </w:p>
         </w:tc>
@@ -605,6 +616,16 @@
                 <w:szCs w:val="22"/>
               </w:rPr>
             </w:pPr>
+            <w:r>
+              <w:rPr>
+                <w:rFonts w:ascii="Calibri" w:eastAsia="Calibri" w:hAnsi="Calibri" w:cs="Calibri"/>
+                <w:i/>
+                <w:color w:val="FF0000"/>
+                <w:sz w:val="22"/>
+                <w:szCs w:val="22"/>
+              </w:rPr>
+              <w:t>3</w:t>
+            </w:r>
           </w:p>
         </w:tc>
         <w:tc>
@@ -635,6 +656,16 @@
                 <w:szCs w:val="22"/>
               </w:rPr>
             </w:pPr>
+            <w:r>
+              <w:rPr>
+                <w:rFonts w:ascii="Calibri" w:eastAsia="Calibri" w:hAnsi="Calibri" w:cs="Calibri"/>
+                <w:i/>
+                <w:color w:val="FF0000"/>
+                <w:sz w:val="22"/>
+                <w:szCs w:val="22"/>
+              </w:rPr>
+              <w:t>Updated to reflect data source change from Tucson to San Francisco.</w:t>
+            </w:r>
           </w:p>
         </w:tc>
         <w:tc>
@@ -664,6 +695,16 @@
                 <w:szCs w:val="22"/>
               </w:rPr>
             </w:pPr>
+            <w:r>
+              <w:rPr>
+                <w:rFonts w:ascii="Calibri" w:eastAsia="Calibri" w:hAnsi="Calibri" w:cs="Calibri"/>
+                <w:i/>
+                <w:color w:val="FF0000"/>
+                <w:sz w:val="22"/>
+                <w:szCs w:val="22"/>
+              </w:rPr>
+              <w:t>3/9/24</w:t>
+            </w:r>
           </w:p>
         </w:tc>
       </w:tr>
@@ -2158,7 +2199,15 @@
         </w:rPr>
       </w:pPr>
       <w:r>
-        <w:t xml:space="preserve">According to a 2019 study, active precipitation increases the risk of a fatal crash by about 34% (Stevens et al., 2019). Precipitation is a risk factor for traffic accidents for several reasons. Rain can cause driver behavior to change. A study looking at taxi driver behavior in Seoul found that driving patterns deviated more as rainfall increased (Yeo et al., 2021). Slippery roads can also lead to drivers losing control of their vehicles. Decreased visibility due to heavy rain, fog, and window obstruction can also pose a risk for drivers. </w:t>
+        <w:t xml:space="preserve">According to a 2019 study, active precipitation increases the risk of a fatal crash by about 34% (Stevens et al., 2019). Precipitation is a risk factor for traffic accidents for several reasons. Rain can cause </w:t>
+      </w:r>
+      <w:proofErr w:type="gramStart"/>
+      <w:r>
+        <w:t>driver</w:t>
+      </w:r>
+      <w:proofErr w:type="gramEnd"/>
+      <w:r>
+        <w:t xml:space="preserve"> behavior to change. A study looking at taxi driver behavior in Seoul found that driving patterns deviated more as rainfall increased (Yeo et al., 2021). Slippery roads can also lead to drivers losing control of their vehicles. Decreased visibility due to heavy rain, fog, and window obstruction can also pose a risk for drivers. </w:t>
       </w:r>
     </w:p>
     <w:p>
@@ -2166,8 +2215,13 @@
         <w:t>We will be acquiring our traffic data from the</w:t>
       </w:r>
       <w:r>
-        <w:t xml:space="preserve"> dataset titled “Traffic Crashes Resulting in Injuries” from the San Francisco government’s website DataSF</w:t>
-      </w:r>
+        <w:t xml:space="preserve"> dataset titled “Traffic Crashes Resulting in Injuries” from the San Francisco government’s website </w:t>
+      </w:r>
+      <w:proofErr w:type="spellStart"/>
+      <w:r>
+        <w:t>DataSF</w:t>
+      </w:r>
+      <w:proofErr w:type="spellEnd"/>
       <w:r>
         <w:t xml:space="preserve">. Weather data will be acquired from the NOAA. </w:t>
       </w:r>
@@ -2463,7 +2517,21 @@
         <w:rPr>
           <w:color w:val="000000"/>
         </w:rPr>
-        <w:t xml:space="preserve"> for various parties who may be interested in taking further steps to mitigate accident risk in adverse weather conditions. This could include people who are designing road infrastructure in this area such as urban planners and people working in the construction industry, as well as people involved with public safety communications to warn the public about potential dangerous driving conditions.</w:t>
+        <w:t xml:space="preserve"> for various parties who may be interested in taking further steps to mitigate accident risk in adverse weather conditions. This could include people who are designing road infrastructure in this area such as urban planners and people working in the construction industry, as well as people involved with public safety communications to warn the public about </w:t>
+      </w:r>
+      <w:proofErr w:type="gramStart"/>
+      <w:r>
+        <w:rPr>
+          <w:color w:val="000000"/>
+        </w:rPr>
+        <w:t>potential</w:t>
+      </w:r>
+      <w:proofErr w:type="gramEnd"/>
+      <w:r>
+        <w:rPr>
+          <w:color w:val="000000"/>
+        </w:rPr>
+        <w:t xml:space="preserve"> dangerous driving conditions.</w:t>
       </w:r>
       <w:r>
         <w:rPr>
@@ -2501,7 +2569,23 @@
       </w:r>
       <w:r>
         <w:lastRenderedPageBreak/>
-        <w:t>lane roads, etc.) (Malin et al., 2019). One study performed in Athens, Greece provides an example of how machine learning algorithms can be applied to historical traffic data to analyze trends. The researchers used the random forest model as well as multiple types of logistic regression to rank variable importance and analyze accident severity and likelihood (Theofilatos, 2017).</w:t>
+        <w:t xml:space="preserve">lane roads, etc.) (Malin et al., 2019). One study performed in </w:t>
+      </w:r>
+      <w:proofErr w:type="gramStart"/>
+      <w:r>
+        <w:t>Athens,</w:t>
+      </w:r>
+      <w:proofErr w:type="gramEnd"/>
+      <w:r>
+        <w:t xml:space="preserve"> Greece provides an example of how machine learning algorithms can be applied to historical traffic data to analyze trends. The researchers used the random forest model as well as multiple types of logistic regression to rank variable importance and analyze accident severity and likelihood (</w:t>
+      </w:r>
+      <w:proofErr w:type="spellStart"/>
+      <w:r>
+        <w:t>Theofilatos</w:t>
+      </w:r>
+      <w:proofErr w:type="spellEnd"/>
+      <w:r>
+        <w:t>, 2017).</w:t>
       </w:r>
     </w:p>
     <w:p>
@@ -2530,7 +2614,15 @@
         <w:ind w:left="450"/>
       </w:pPr>
       <w:r>
-        <w:t xml:space="preserve">The dataset I am using is specifically regarding crashes that resulted in injuries. There may be other trends that are obscured by the lack of data regarding all other accidents, or trends that are only present in this data. However, it is very difficult to collect data on all accidents that are occurring. Many accidents are not reported to the police for various reasons. The accident could be very minor and not result in any significant injuries or damage. Insurance could also be a reason, as the parties involved may not want to increase their insurance premiums. Time constraints, fear of legal consequences, or distrust of law enforcement can also contribute to underreporting. This results in crash data not being a complete representation of all accidents. Although this is impossible to work around with the available data as there is no way to get information about all of these cases, identifying areas where many reported accidents occur can still pose a benefit. </w:t>
+        <w:t xml:space="preserve">The dataset I am using is specifically regarding crashes that resulted in injuries. There may be other trends that are obscured by the lack of data regarding all other accidents, or trends that are only present in this data. However, it is very difficult to collect data on all accidents that are occurring. Many accidents are not reported to the police for various reasons. The accident could be very minor and not result in any significant injuries or damage. Insurance could also be a reason, as the parties involved may not want to increase their insurance premiums. Time constraints, fear of legal consequences, or distrust of law enforcement can also contribute to underreporting. This results in crash data not being a complete representation of all accidents. Although this is impossible to work around with the available data as there is no way to get information about </w:t>
+      </w:r>
+      <w:proofErr w:type="gramStart"/>
+      <w:r>
+        <w:t>all of</w:t>
+      </w:r>
+      <w:proofErr w:type="gramEnd"/>
+      <w:r>
+        <w:t xml:space="preserve"> these cases, identifying areas where many reported accidents occur can still pose a benefit. </w:t>
       </w:r>
     </w:p>
     <w:p>
@@ -2579,7 +2671,23 @@
         <w:spacing w:before="280" w:after="158"/>
       </w:pPr>
       <w:r>
-        <w:t>The second stage will involve using historical data to predict accident frequency and hotspots for individual months based on historical data. We will use a LSTM neural network that takes in precipitation data and accident report data to predict how many accidents and where they will be on a given day. This can be used to generate a visualization similar to the ones generated in the first stage that shows areas of the most concern. The neural network will be implemented using the Pytorch Python library.</w:t>
+        <w:t xml:space="preserve">The second stage will involve using historical data to predict accident frequency and hotspots for individual months based on historical data. We will use a LSTM neural network that takes in precipitation data and accident report data to predict how many accidents and where they will be on a given day. This can be used to generate a visualization </w:t>
+      </w:r>
+      <w:proofErr w:type="gramStart"/>
+      <w:r>
+        <w:t>similar to</w:t>
+      </w:r>
+      <w:proofErr w:type="gramEnd"/>
+      <w:r>
+        <w:t xml:space="preserve"> the ones generated in the first stage that shows areas of the most concern. The neural network will be implemented using the </w:t>
+      </w:r>
+      <w:proofErr w:type="spellStart"/>
+      <w:r>
+        <w:t>Pytorch</w:t>
+      </w:r>
+      <w:proofErr w:type="spellEnd"/>
+      <w:r>
+        <w:t xml:space="preserve"> Python library.</w:t>
       </w:r>
     </w:p>
     <w:p>
@@ -2587,7 +2695,15 @@
         <w:spacing w:before="280" w:after="158"/>
       </w:pPr>
       <w:r>
-        <w:t>We believe an LSTM would be the most appropriate neural network architecture for this project because of its ability to remember information over longer sequences. Other architectures like RNNs suffer from the vanishing gradient problem, where gradients diminish over time and it is difficult for the model to learn long term dependencies. LSTMs overcome this problem with their memory cell and gating mechanisms. This aspect of the architecture is important for this project specifically because it would help to more accurately make predictions that take seasonal patterns into account. LSTMs are also naturally good at handling multivariate time series data, which is important for the type of datasets we will be working with.</w:t>
+        <w:t xml:space="preserve">We believe an LSTM would be the most appropriate neural network architecture for this project because of its ability to remember information over longer sequences. Other architectures like RNNs suffer from the vanishing gradient problem, where gradients diminish over </w:t>
+      </w:r>
+      <w:proofErr w:type="gramStart"/>
+      <w:r>
+        <w:t>time</w:t>
+      </w:r>
+      <w:proofErr w:type="gramEnd"/>
+      <w:r>
+        <w:t xml:space="preserve"> and it is difficult for the model to learn long term dependencies. LSTMs overcome this problem with their memory cell and gating mechanisms. This aspect of the architecture is important for this project specifically because it would help to more accurately make predictions that take seasonal patterns into account. LSTMs are also naturally good at handling multivariate time series data, which is important for the type of datasets we will be working with.</w:t>
       </w:r>
     </w:p>
     <w:p>
@@ -2599,7 +2715,15 @@
       </w:r>
       <w:r>
         <w:lastRenderedPageBreak/>
-        <w:t>interactive visualizations. This final product will also be presented in poster form at the iShowcase on May 1, 2024.</w:t>
+        <w:t xml:space="preserve">interactive visualizations. This final product will also be presented in poster form at the </w:t>
+      </w:r>
+      <w:proofErr w:type="spellStart"/>
+      <w:r>
+        <w:t>iShowcase</w:t>
+      </w:r>
+      <w:proofErr w:type="spellEnd"/>
+      <w:r>
+        <w:t xml:space="preserve"> on May 1, 2024.</w:t>
       </w:r>
     </w:p>
     <w:p>
@@ -3127,7 +3251,23 @@
                 <w:sz w:val="22"/>
                 <w:szCs w:val="22"/>
               </w:rPr>
-              <w:t>Poster for iShowcase completed</w:t>
+              <w:t xml:space="preserve">Poster for </w:t>
+            </w:r>
+            <w:proofErr w:type="spellStart"/>
+            <w:r>
+              <w:rPr>
+                <w:sz w:val="22"/>
+                <w:szCs w:val="22"/>
+              </w:rPr>
+              <w:t>iShowcase</w:t>
+            </w:r>
+            <w:proofErr w:type="spellEnd"/>
+            <w:r>
+              <w:rPr>
+                <w:sz w:val="22"/>
+                <w:szCs w:val="22"/>
+              </w:rPr>
+              <w:t xml:space="preserve"> completed</w:t>
             </w:r>
           </w:p>
         </w:tc>
@@ -3174,8 +3314,17 @@
                 <w:sz w:val="22"/>
                 <w:szCs w:val="22"/>
               </w:rPr>
-              <w:t>Present poster at iShowcase</w:t>
-            </w:r>
+              <w:t xml:space="preserve">Present poster at </w:t>
+            </w:r>
+            <w:proofErr w:type="spellStart"/>
+            <w:r>
+              <w:rPr>
+                <w:sz w:val="22"/>
+                <w:szCs w:val="22"/>
+              </w:rPr>
+              <w:t>iShowcase</w:t>
+            </w:r>
+            <w:proofErr w:type="spellEnd"/>
           </w:p>
         </w:tc>
         <w:tc>
@@ -4112,6 +4261,7 @@
                 <w:color w:val="000000"/>
               </w:rPr>
             </w:pPr>
+            <w:proofErr w:type="gramStart"/>
             <w:r>
               <w:rPr>
                 <w:rFonts w:ascii="Calibri" w:eastAsia="Calibri" w:hAnsi="Calibri" w:cs="Calibri"/>
@@ -4120,6 +4270,7 @@
               </w:rPr>
               <w:t>Generally</w:t>
             </w:r>
+            <w:proofErr w:type="gramEnd"/>
           </w:p>
         </w:tc>
         <w:tc>
@@ -6188,7 +6339,39 @@
                 <w:rFonts w:ascii="Calibri" w:eastAsia="Calibri" w:hAnsi="Calibri" w:cs="Calibri"/>
                 <w:color w:val="000000"/>
               </w:rPr>
-              <w:t>Does the existance of your project imply that a particular racial group, gender, religion or other protected category is inherently bad, gross, or unwanted?</w:t>
+              <w:t xml:space="preserve">Does the </w:t>
+            </w:r>
+            <w:proofErr w:type="spellStart"/>
+            <w:r>
+              <w:rPr>
+                <w:rFonts w:ascii="Calibri" w:eastAsia="Calibri" w:hAnsi="Calibri" w:cs="Calibri"/>
+                <w:color w:val="000000"/>
+              </w:rPr>
+              <w:t>existance</w:t>
+            </w:r>
+            <w:proofErr w:type="spellEnd"/>
+            <w:r>
+              <w:rPr>
+                <w:rFonts w:ascii="Calibri" w:eastAsia="Calibri" w:hAnsi="Calibri" w:cs="Calibri"/>
+                <w:color w:val="000000"/>
+              </w:rPr>
+              <w:t xml:space="preserve"> of your project imply that a particular racial group, gender, </w:t>
+            </w:r>
+            <w:proofErr w:type="gramStart"/>
+            <w:r>
+              <w:rPr>
+                <w:rFonts w:ascii="Calibri" w:eastAsia="Calibri" w:hAnsi="Calibri" w:cs="Calibri"/>
+                <w:color w:val="000000"/>
+              </w:rPr>
+              <w:t>religion</w:t>
+            </w:r>
+            <w:proofErr w:type="gramEnd"/>
+            <w:r>
+              <w:rPr>
+                <w:rFonts w:ascii="Calibri" w:eastAsia="Calibri" w:hAnsi="Calibri" w:cs="Calibri"/>
+                <w:color w:val="000000"/>
+              </w:rPr>
+              <w:t xml:space="preserve"> or other protected category is inherently bad, gross, or unwanted?</w:t>
             </w:r>
           </w:p>
         </w:tc>
@@ -6888,7 +7071,23 @@
                 <w:rFonts w:ascii="Calibri" w:eastAsia="Calibri" w:hAnsi="Calibri" w:cs="Calibri"/>
                 <w:color w:val="000000"/>
               </w:rPr>
-              <w:t>Is your particular algorithm biased towards predicting correctly only for one race, gender, or other group?</w:t>
+              <w:t xml:space="preserve">Is your particular algorithm biased towards predicting correctly only for one race, gender, or </w:t>
+            </w:r>
+            <w:proofErr w:type="gramStart"/>
+            <w:r>
+              <w:rPr>
+                <w:rFonts w:ascii="Calibri" w:eastAsia="Calibri" w:hAnsi="Calibri" w:cs="Calibri"/>
+                <w:color w:val="000000"/>
+              </w:rPr>
+              <w:t>other</w:t>
+            </w:r>
+            <w:proofErr w:type="gramEnd"/>
+            <w:r>
+              <w:rPr>
+                <w:rFonts w:ascii="Calibri" w:eastAsia="Calibri" w:hAnsi="Calibri" w:cs="Calibri"/>
+                <w:color w:val="000000"/>
+              </w:rPr>
+              <w:t xml:space="preserve"> group?</w:t>
             </w:r>
           </w:p>
         </w:tc>
@@ -8182,7 +8381,23 @@
           <w:i/>
           <w:color w:val="FF0000"/>
         </w:rPr>
-        <w:t xml:space="preserve">The Faculty advisor should be consulted often for the purposes of creating the proposal. After the Faculty Sponsor and the Team are comfortable with the contents of the SOW, only then should it go to the Sponsor for review. </w:t>
+        <w:t xml:space="preserve">The </w:t>
+      </w:r>
+      <w:proofErr w:type="gramStart"/>
+      <w:r>
+        <w:rPr>
+          <w:i/>
+          <w:color w:val="FF0000"/>
+        </w:rPr>
+        <w:t>Faculty</w:t>
+      </w:r>
+      <w:proofErr w:type="gramEnd"/>
+      <w:r>
+        <w:rPr>
+          <w:i/>
+          <w:color w:val="FF0000"/>
+        </w:rPr>
+        <w:t xml:space="preserve"> advisor should be consulted often for the purposes of creating the proposal. After the Faculty Sponsor and the Team are comfortable with the contents of the SOW, only then should it go to the Sponsor for review. </w:t>
       </w:r>
     </w:p>
     <w:p>
@@ -9337,8 +9552,17 @@
           <w:i/>
           <w:color w:val="FF0000"/>
         </w:rPr>
-        <w:t>Refresh the table of contents</w:t>
-      </w:r>
+        <w:t xml:space="preserve">Refresh the table of </w:t>
+      </w:r>
+      <w:proofErr w:type="gramStart"/>
+      <w:r>
+        <w:rPr>
+          <w:i/>
+          <w:color w:val="FF0000"/>
+        </w:rPr>
+        <w:t>contents</w:t>
+      </w:r>
+      <w:proofErr w:type="gramEnd"/>
     </w:p>
     <w:p>
       <w:pPr>
@@ -9459,7 +9683,23 @@
           <w:color w:val="FF0000"/>
         </w:rPr>
         <w:lastRenderedPageBreak/>
-        <w:t>You can highlight the words in a section to get the word count (it will be displayed in the lower left).  For tables and diagrams just put n/a for the word count.</w:t>
+        <w:t>You can highlight the words in a section to get the word count (it will be displayed in the lower left).  For tables and diagrams just put n/</w:t>
+      </w:r>
+      <w:proofErr w:type="gramStart"/>
+      <w:r>
+        <w:rPr>
+          <w:i/>
+          <w:color w:val="FF0000"/>
+        </w:rPr>
+        <w:t>a for</w:t>
+      </w:r>
+      <w:proofErr w:type="gramEnd"/>
+      <w:r>
+        <w:rPr>
+          <w:i/>
+          <w:color w:val="FF0000"/>
+        </w:rPr>
+        <w:t xml:space="preserve"> the word count.</w:t>
       </w:r>
     </w:p>
     <w:tbl>
@@ -10440,8 +10680,16 @@
         <w:rPr>
           <w:color w:val="000000"/>
         </w:rPr>
-        <w:t>Grade the finalized project using a skill-based rubric</w:t>
-      </w:r>
+        <w:t xml:space="preserve">Grade the finalized project using a skill-based </w:t>
+      </w:r>
+      <w:proofErr w:type="gramStart"/>
+      <w:r>
+        <w:rPr>
+          <w:color w:val="000000"/>
+        </w:rPr>
+        <w:t>rubric</w:t>
+      </w:r>
+      <w:proofErr w:type="gramEnd"/>
     </w:p>
     <w:p>
       <w:pPr>
@@ -10457,11 +10705,33 @@
           <w:between w:val="nil"/>
         </w:pBdr>
       </w:pPr>
+      <w:proofErr w:type="gramStart"/>
       <w:r>
         <w:rPr>
           <w:color w:val="000000"/>
         </w:rPr>
-        <w:t>Attend iShowcase in May.</w:t>
+        <w:t>Attend</w:t>
+      </w:r>
+      <w:proofErr w:type="gramEnd"/>
+      <w:r>
+        <w:rPr>
+          <w:color w:val="000000"/>
+        </w:rPr>
+        <w:t xml:space="preserve"> </w:t>
+      </w:r>
+      <w:proofErr w:type="spellStart"/>
+      <w:r>
+        <w:rPr>
+          <w:color w:val="000000"/>
+        </w:rPr>
+        <w:t>iShowcase</w:t>
+      </w:r>
+      <w:proofErr w:type="spellEnd"/>
+      <w:r>
+        <w:rPr>
+          <w:color w:val="000000"/>
+        </w:rPr>
+        <w:t xml:space="preserve"> in May.</w:t>
       </w:r>
     </w:p>
     <w:p>
@@ -10657,7 +10927,15 @@
         <w:ind w:left="720"/>
       </w:pPr>
       <w:r>
-        <w:t>We understand that some team members may be quieter than others. We will make an effort to get each team member’s viewpoint and that no one dominates the discussion.</w:t>
+        <w:t xml:space="preserve">We understand that some team members may be quieter than others. We will </w:t>
+      </w:r>
+      <w:proofErr w:type="gramStart"/>
+      <w:r>
+        <w:t>make an effort</w:t>
+      </w:r>
+      <w:proofErr w:type="gramEnd"/>
+      <w:r>
+        <w:t xml:space="preserve"> to get each team member’s viewpoint and that no one dominates the discussion.</w:t>
       </w:r>
     </w:p>
     <w:p>
@@ -10684,8 +10962,17 @@
           <w:b/>
           <w:color w:val="000000"/>
         </w:rPr>
-        <w:t>Differences of opinion will be discussed respectfully</w:t>
-      </w:r>
+        <w:t xml:space="preserve">Differences of opinion will be discussed </w:t>
+      </w:r>
+      <w:proofErr w:type="gramStart"/>
+      <w:r>
+        <w:rPr>
+          <w:b/>
+          <w:color w:val="000000"/>
+        </w:rPr>
+        <w:t>respectfully</w:t>
+      </w:r>
+      <w:proofErr w:type="gramEnd"/>
     </w:p>
     <w:p>
       <w:pPr>
@@ -10765,8 +11052,13 @@
         <w:ind w:left="720"/>
       </w:pPr>
       <w:r>
-        <w:t>We will use our past experience to inform our decisions, but focus the discussion on the future</w:t>
-      </w:r>
+        <w:t xml:space="preserve">We will use our past experience to inform our decisions, but focus the discussion on the </w:t>
+      </w:r>
+      <w:proofErr w:type="gramStart"/>
+      <w:r>
+        <w:t>future</w:t>
+      </w:r>
+      <w:proofErr w:type="gramEnd"/>
     </w:p>
     <w:p>
       <w:pPr>
@@ -11070,7 +11362,35 @@
         <w:rPr>
           <w:lang w:val="es-MX"/>
         </w:rPr>
-        <w:t xml:space="preserve">Malin, F., Norros, I., &amp; Innamaa, S. (2019). </w:t>
+        <w:t xml:space="preserve">Malin, F., </w:t>
+      </w:r>
+      <w:proofErr w:type="spellStart"/>
+      <w:r>
+        <w:rPr>
+          <w:lang w:val="es-MX"/>
+        </w:rPr>
+        <w:t>Norros</w:t>
+      </w:r>
+      <w:proofErr w:type="spellEnd"/>
+      <w:r>
+        <w:rPr>
+          <w:lang w:val="es-MX"/>
+        </w:rPr>
+        <w:t xml:space="preserve">, I., &amp; </w:t>
+      </w:r>
+      <w:proofErr w:type="spellStart"/>
+      <w:r>
+        <w:rPr>
+          <w:lang w:val="es-MX"/>
+        </w:rPr>
+        <w:t>Innamaa</w:t>
+      </w:r>
+      <w:proofErr w:type="spellEnd"/>
+      <w:r>
+        <w:rPr>
+          <w:lang w:val="es-MX"/>
+        </w:rPr>
+        <w:t xml:space="preserve">, S. (2019). </w:t>
       </w:r>
       <w:r>
         <w:t xml:space="preserve">Accident risk of road and weather conditions on different road types. </w:t>
@@ -11162,8 +11482,13 @@
           <w:u w:val="single"/>
         </w:rPr>
       </w:pPr>
-      <w:r>
-        <w:t xml:space="preserve">Theofilatos, A. (2017). Incorporating real-time traffic and weather data to explore road accident likelihood and severity in urban arterials. </w:t>
+      <w:proofErr w:type="spellStart"/>
+      <w:r>
+        <w:t>Theofilatos</w:t>
+      </w:r>
+      <w:proofErr w:type="spellEnd"/>
+      <w:r>
+        <w:t xml:space="preserve">, A. (2017). Incorporating real-time traffic and weather data to explore road accident likelihood and severity in urban arterials. </w:t>
       </w:r>
       <w:r>
         <w:rPr>

</xml_diff>